<commit_message>
Saved changes on Arbeitsjournal
</commit_message>
<xml_diff>
--- a/Arbeitsjournal.docx
+++ b/Arbeitsjournal.docx
@@ -368,7 +368,13 @@
         <w:pStyle w:val="berschrift1"/>
       </w:pPr>
       <w:r>
-        <w:t>27. April.2021</w:t>
+        <w:t>27. April</w:t>
+      </w:r>
+      <w:r>
+        <w:t xml:space="preserve"> </w:t>
+      </w:r>
+      <w:r>
+        <w:t>2021</w:t>
       </w:r>
     </w:p>
     <w:tbl>
@@ -666,6 +672,362 @@
           <w:p>
             <w:r>
               <w:t>10’</w:t>
+            </w:r>
+          </w:p>
+        </w:tc>
+      </w:tr>
+    </w:tbl>
+    <w:p/>
+    <w:p/>
+    <w:p/>
+    <w:p>
+      <w:pPr>
+        <w:pStyle w:val="berschrift1"/>
+      </w:pPr>
+      <w:r>
+        <w:lastRenderedPageBreak/>
+        <w:t>4. Mai 2021</w:t>
+      </w:r>
+    </w:p>
+    <w:tbl>
+      <w:tblPr>
+        <w:tblStyle w:val="Tabellenraster"/>
+        <w:tblW w:w="9776" w:type="dxa"/>
+        <w:tblLook w:val="04A0" w:firstRow="1" w:lastRow="0" w:firstColumn="1" w:lastColumn="0" w:noHBand="0" w:noVBand="1"/>
+      </w:tblPr>
+      <w:tblGrid>
+        <w:gridCol w:w="1696"/>
+        <w:gridCol w:w="2694"/>
+        <w:gridCol w:w="3827"/>
+        <w:gridCol w:w="1559"/>
+      </w:tblGrid>
+      <w:tr>
+        <w:tc>
+          <w:tcPr>
+            <w:tcW w:w="1696" w:type="dxa"/>
+            <w:shd w:val="clear" w:color="auto" w:fill="D9D9D9" w:themeFill="background1" w:themeFillShade="D9"/>
+          </w:tcPr>
+          <w:p>
+            <w:r>
+              <w:t>Von / Bis</w:t>
+            </w:r>
+          </w:p>
+        </w:tc>
+        <w:tc>
+          <w:tcPr>
+            <w:tcW w:w="2694" w:type="dxa"/>
+            <w:shd w:val="clear" w:color="auto" w:fill="D9D9D9" w:themeFill="background1" w:themeFillShade="D9"/>
+          </w:tcPr>
+          <w:p>
+            <w:r>
+              <w:t>Arbeitsbeschreibung</w:t>
+            </w:r>
+          </w:p>
+        </w:tc>
+        <w:tc>
+          <w:tcPr>
+            <w:tcW w:w="3827" w:type="dxa"/>
+            <w:shd w:val="clear" w:color="auto" w:fill="D9D9D9" w:themeFill="background1" w:themeFillShade="D9"/>
+          </w:tcPr>
+          <w:p>
+            <w:r>
+              <w:t>Beschreibung</w:t>
+            </w:r>
+          </w:p>
+        </w:tc>
+        <w:tc>
+          <w:tcPr>
+            <w:tcW w:w="1559" w:type="dxa"/>
+            <w:shd w:val="clear" w:color="auto" w:fill="D9D9D9" w:themeFill="background1" w:themeFillShade="D9"/>
+          </w:tcPr>
+          <w:p>
+            <w:r>
+              <w:t>Zeit in min</w:t>
+            </w:r>
+          </w:p>
+        </w:tc>
+      </w:tr>
+      <w:tr>
+        <w:tc>
+          <w:tcPr>
+            <w:tcW w:w="1696" w:type="dxa"/>
+            <w:shd w:val="clear" w:color="auto" w:fill="FFFFFF" w:themeFill="background1"/>
+          </w:tcPr>
+          <w:p>
+            <w:r>
+              <w:t>08.00-08.10</w:t>
+            </w:r>
+          </w:p>
+        </w:tc>
+        <w:tc>
+          <w:tcPr>
+            <w:tcW w:w="2694" w:type="dxa"/>
+            <w:shd w:val="clear" w:color="auto" w:fill="FFFFFF" w:themeFill="background1"/>
+          </w:tcPr>
+          <w:p>
+            <w:r>
+              <w:t>Einführung durch Adi</w:t>
+            </w:r>
+          </w:p>
+        </w:tc>
+        <w:tc>
+          <w:tcPr>
+            <w:tcW w:w="3827" w:type="dxa"/>
+            <w:shd w:val="clear" w:color="auto" w:fill="FFFFFF" w:themeFill="background1"/>
+          </w:tcPr>
+          <w:p>
+            <w:r>
+              <w:t>Adi hat uns begrüsst und uns eine kleine Einführung in den heutigen Tag gegeben</w:t>
+            </w:r>
+          </w:p>
+        </w:tc>
+        <w:tc>
+          <w:tcPr>
+            <w:tcW w:w="1559" w:type="dxa"/>
+            <w:shd w:val="clear" w:color="auto" w:fill="FFFFFF" w:themeFill="background1"/>
+          </w:tcPr>
+          <w:p>
+            <w:r>
+              <w:t>10’</w:t>
+            </w:r>
+          </w:p>
+        </w:tc>
+      </w:tr>
+      <w:tr>
+        <w:tc>
+          <w:tcPr>
+            <w:tcW w:w="1696" w:type="dxa"/>
+            <w:shd w:val="clear" w:color="auto" w:fill="FFFFFF" w:themeFill="background1"/>
+          </w:tcPr>
+          <w:p>
+            <w:r>
+              <w:t>08.10-</w:t>
+            </w:r>
+            <w:r>
+              <w:t>0</w:t>
+            </w:r>
+            <w:r>
+              <w:t>9.00</w:t>
+            </w:r>
+          </w:p>
+        </w:tc>
+        <w:tc>
+          <w:tcPr>
+            <w:tcW w:w="2694" w:type="dxa"/>
+            <w:shd w:val="clear" w:color="auto" w:fill="FFFFFF" w:themeFill="background1"/>
+          </w:tcPr>
+          <w:p>
+            <w:r>
+              <w:t xml:space="preserve">Erstellung von drei PNG via Photoshop für </w:t>
+            </w:r>
+            <w:proofErr w:type="spellStart"/>
+            <w:r>
+              <w:t>Modusseite</w:t>
+            </w:r>
+            <w:proofErr w:type="spellEnd"/>
+          </w:p>
+        </w:tc>
+        <w:tc>
+          <w:tcPr>
+            <w:tcW w:w="3827" w:type="dxa"/>
+            <w:shd w:val="clear" w:color="auto" w:fill="FFFFFF" w:themeFill="background1"/>
+          </w:tcPr>
+          <w:p>
+            <w:r>
+              <w:t>Wir hatten</w:t>
+            </w:r>
+            <w:r>
+              <w:t xml:space="preserve"> Bilder erst</w:t>
+            </w:r>
+            <w:r>
+              <w:t>ellt, umso auf der «choose.html» Seite dem Benutzer die Möglichkeit zugeben welche</w:t>
+            </w:r>
+            <w:r>
+              <w:t>n Spielmodus er spielen möchte</w:t>
+            </w:r>
+          </w:p>
+        </w:tc>
+        <w:tc>
+          <w:tcPr>
+            <w:tcW w:w="1559" w:type="dxa"/>
+            <w:shd w:val="clear" w:color="auto" w:fill="FFFFFF" w:themeFill="background1"/>
+          </w:tcPr>
+          <w:p>
+            <w:r>
+              <w:t>50’</w:t>
+            </w:r>
+          </w:p>
+        </w:tc>
+      </w:tr>
+      <w:tr>
+        <w:tc>
+          <w:tcPr>
+            <w:tcW w:w="1696" w:type="dxa"/>
+            <w:shd w:val="clear" w:color="auto" w:fill="FFFFFF" w:themeFill="background1"/>
+          </w:tcPr>
+          <w:p>
+            <w:r>
+              <w:t>09.00-09.30</w:t>
+            </w:r>
+          </w:p>
+          <w:p>
+            <w:r>
+              <w:t>09.30-10.00</w:t>
+            </w:r>
+          </w:p>
+        </w:tc>
+        <w:tc>
+          <w:tcPr>
+            <w:tcW w:w="2694" w:type="dxa"/>
+            <w:shd w:val="clear" w:color="auto" w:fill="FFFFFF" w:themeFill="background1"/>
+          </w:tcPr>
+          <w:p>
+            <w:r>
+              <w:t>Start der Implementierung der «choose.html» Seite</w:t>
+            </w:r>
+          </w:p>
+        </w:tc>
+        <w:tc>
+          <w:tcPr>
+            <w:tcW w:w="3827" w:type="dxa"/>
+            <w:shd w:val="clear" w:color="auto" w:fill="FFFFFF" w:themeFill="background1"/>
+          </w:tcPr>
+          <w:p>
+            <w:r>
+              <w:t>Um diese Bilder direkt einzusetzen mit den verschiedenen</w:t>
+            </w:r>
+          </w:p>
+        </w:tc>
+        <w:tc>
+          <w:tcPr>
+            <w:tcW w:w="1559" w:type="dxa"/>
+            <w:shd w:val="clear" w:color="auto" w:fill="FFFFFF" w:themeFill="background1"/>
+          </w:tcPr>
+          <w:p>
+            <w:r>
+              <w:t>60’</w:t>
+            </w:r>
+          </w:p>
+        </w:tc>
+      </w:tr>
+      <w:tr>
+        <w:tc>
+          <w:tcPr>
+            <w:tcW w:w="1696" w:type="dxa"/>
+            <w:shd w:val="clear" w:color="auto" w:fill="FFFFFF" w:themeFill="background1"/>
+          </w:tcPr>
+          <w:p>
+            <w:r>
+              <w:t>10.00-1</w:t>
+            </w:r>
+            <w:r>
+              <w:t>0</w:t>
+            </w:r>
+            <w:r>
+              <w:t>.</w:t>
+            </w:r>
+            <w:r>
+              <w:t>30</w:t>
+            </w:r>
+          </w:p>
+        </w:tc>
+        <w:tc>
+          <w:tcPr>
+            <w:tcW w:w="2694" w:type="dxa"/>
+            <w:shd w:val="clear" w:color="auto" w:fill="FFFFFF" w:themeFill="background1"/>
+          </w:tcPr>
+          <w:p>
+            <w:proofErr w:type="spellStart"/>
+            <w:r>
+              <w:t>Refactoring</w:t>
+            </w:r>
+            <w:proofErr w:type="spellEnd"/>
+            <w:r>
+              <w:t xml:space="preserve"> des CSS</w:t>
+            </w:r>
+          </w:p>
+        </w:tc>
+        <w:tc>
+          <w:tcPr>
+            <w:tcW w:w="3827" w:type="dxa"/>
+            <w:shd w:val="clear" w:color="auto" w:fill="FFFFFF" w:themeFill="background1"/>
+          </w:tcPr>
+          <w:p>
+            <w:r>
+              <w:t xml:space="preserve">Da wir diverse CSS-Klassen etc. erstellten und so viel Code identisch </w:t>
+            </w:r>
+            <w:proofErr w:type="gramStart"/>
+            <w:r>
+              <w:t>war</w:t>
+            </w:r>
+            <w:proofErr w:type="gramEnd"/>
+            <w:r>
+              <w:t xml:space="preserve">, hatten wir das CSS so </w:t>
+            </w:r>
+            <w:proofErr w:type="spellStart"/>
+            <w:r>
+              <w:t>refactored</w:t>
+            </w:r>
+            <w:proofErr w:type="spellEnd"/>
+            <w:r>
+              <w:t>, dass das CSS übersichtlicher wurde</w:t>
+            </w:r>
+          </w:p>
+        </w:tc>
+        <w:tc>
+          <w:tcPr>
+            <w:tcW w:w="1559" w:type="dxa"/>
+            <w:shd w:val="clear" w:color="auto" w:fill="FFFFFF" w:themeFill="background1"/>
+          </w:tcPr>
+          <w:p>
+            <w:r>
+              <w:t>30’</w:t>
+            </w:r>
+          </w:p>
+        </w:tc>
+      </w:tr>
+      <w:tr>
+        <w:tc>
+          <w:tcPr>
+            <w:tcW w:w="1696" w:type="dxa"/>
+            <w:shd w:val="clear" w:color="auto" w:fill="FFFFFF" w:themeFill="background1"/>
+          </w:tcPr>
+          <w:p>
+            <w:r>
+              <w:t>10.30-12.00</w:t>
+            </w:r>
+          </w:p>
+        </w:tc>
+        <w:tc>
+          <w:tcPr>
+            <w:tcW w:w="2694" w:type="dxa"/>
+            <w:shd w:val="clear" w:color="auto" w:fill="FFFFFF" w:themeFill="background1"/>
+          </w:tcPr>
+          <w:p>
+            <w:r>
+              <w:t>Start mit der Spiellogik</w:t>
+            </w:r>
+          </w:p>
+        </w:tc>
+        <w:tc>
+          <w:tcPr>
+            <w:tcW w:w="3827" w:type="dxa"/>
+            <w:shd w:val="clear" w:color="auto" w:fill="FFFFFF" w:themeFill="background1"/>
+          </w:tcPr>
+          <w:p>
+            <w:r>
+              <w:t xml:space="preserve">Wir hatten damit begonnen die Spiellogik zu implementieren. Dazu gehört </w:t>
+            </w:r>
+          </w:p>
+        </w:tc>
+        <w:tc>
+          <w:tcPr>
+            <w:tcW w:w="1559" w:type="dxa"/>
+            <w:shd w:val="clear" w:color="auto" w:fill="FFFFFF" w:themeFill="background1"/>
+          </w:tcPr>
+          <w:p>
+            <w:r>
+              <w:t>90’</w:t>
             </w:r>
           </w:p>
         </w:tc>
@@ -1080,7 +1442,7 @@
   <w:style w:type="paragraph" w:default="1" w:styleId="Standard">
     <w:name w:val="Normal"/>
     <w:qFormat/>
-    <w:rsid w:val="003E5019"/>
+    <w:rsid w:val="00445ABB"/>
   </w:style>
   <w:style w:type="paragraph" w:styleId="berschrift1">
     <w:name w:val="heading 1"/>

</xml_diff>